<commit_message>
replace CoPilot with Copilot
</commit_message>
<xml_diff>
--- a/Documentation/Fun with Sumerian Kings List with Microsoft CoPilot.docx
+++ b/Documentation/Fun with Sumerian Kings List with Microsoft CoPilot.docx
@@ -7,7 +7,10 @@
         <w:pStyle w:val="Title"/>
       </w:pPr>
       <w:r>
-        <w:t>Fun with Sumerian Kings, Astrophysics, and GitHub CoPilot</w:t>
+        <w:t xml:space="preserve">Fun with Sumerian Kings, Astrophysics, and GitHub </w:t>
+      </w:r>
+      <w:r>
+        <w:t>Copilot</w:t>
       </w:r>
     </w:p>
     <w:p>
@@ -50,7 +53,13 @@
     </w:p>
     <w:p>
       <w:r>
-        <w:t>To rapidly prototype, evaluate, and extend this analysis, GitHub Copilot was employed as an interactive coding assistant. Three primary questions were investigated:</w:t>
+        <w:t xml:space="preserve">To rapidly prototype, evaluate, and extend this analysis, GitHub </w:t>
+      </w:r>
+      <w:r>
+        <w:t xml:space="preserve">Copilot </w:t>
+      </w:r>
+      <w:r>
+        <w:t>was employed as an interactive coding assistant. Three primary questions were investigated:</w:t>
       </w:r>
     </w:p>
     <w:p>
@@ -127,19 +136,10 @@
     </w:p>
     <w:p>
       <w:r>
-        <w:lastRenderedPageBreak/>
         <w:t>This table presents the reign lengths of the Kings of Kish as recorded in the Sumerian King List. Durations are expressed in modern decimal years and in base-60 notation, reflecting the sexagesimal numerical system characteristic of ancient Mesopotamian administration. The data exhibit strong clustering around multiples of 60, suggesting symbolic or schematic construction rather than historical chronology.</w:t>
       </w:r>
       <w:r>
-        <w:t xml:space="preserve">  Base-60 representations are given as (n × 60 + r), where r &lt; 60. Period classification follows standard </w:t>
-      </w:r>
-      <w:proofErr w:type="spellStart"/>
-      <w:r>
-        <w:t>Assyriological</w:t>
-      </w:r>
-      <w:proofErr w:type="spellEnd"/>
-      <w:r>
-        <w:t xml:space="preserve"> convention.</w:t>
+        <w:t xml:space="preserve">  Base-60 representations are given as (n × 60 + r), where r &lt; 60. Period classification follows standard Assyriological convention.</w:t>
       </w:r>
     </w:p>
     <w:p>
@@ -300,14 +300,12 @@
                 <w:rFonts w:asciiTheme="minorBidi" w:hAnsiTheme="minorBidi"/>
               </w:rPr>
             </w:pPr>
-            <w:proofErr w:type="spellStart"/>
             <w:r>
               <w:rPr>
                 <w:rFonts w:asciiTheme="minorBidi" w:hAnsiTheme="minorBidi"/>
               </w:rPr>
               <w:t>Jushur</w:t>
             </w:r>
-            <w:proofErr w:type="spellEnd"/>
           </w:p>
         </w:tc>
         <w:tc>
@@ -404,19 +402,11 @@
                 <w:rFonts w:asciiTheme="minorBidi" w:hAnsiTheme="minorBidi"/>
               </w:rPr>
             </w:pPr>
-            <w:proofErr w:type="spellStart"/>
-            <w:r>
-              <w:rPr>
-                <w:rFonts w:asciiTheme="minorBidi" w:hAnsiTheme="minorBidi"/>
-              </w:rPr>
-              <w:t>Kullassina</w:t>
-            </w:r>
-            <w:proofErr w:type="spellEnd"/>
-            <w:r>
-              <w:rPr>
-                <w:rFonts w:asciiTheme="minorBidi" w:hAnsiTheme="minorBidi"/>
-              </w:rPr>
-              <w:t>-bel</w:t>
+            <w:r>
+              <w:rPr>
+                <w:rFonts w:asciiTheme="minorBidi" w:hAnsiTheme="minorBidi"/>
+              </w:rPr>
+              <w:t>Kullassina-bel</w:t>
             </w:r>
           </w:p>
         </w:tc>
@@ -514,14 +504,12 @@
                 <w:rFonts w:asciiTheme="minorBidi" w:hAnsiTheme="minorBidi"/>
               </w:rPr>
             </w:pPr>
-            <w:proofErr w:type="spellStart"/>
             <w:r>
               <w:rPr>
                 <w:rFonts w:asciiTheme="minorBidi" w:hAnsiTheme="minorBidi"/>
               </w:rPr>
               <w:t>Nangishlishma</w:t>
             </w:r>
-            <w:proofErr w:type="spellEnd"/>
           </w:p>
         </w:tc>
         <w:tc>
@@ -622,21 +610,7 @@
               <w:rPr>
                 <w:rFonts w:asciiTheme="minorBidi" w:hAnsiTheme="minorBidi"/>
               </w:rPr>
-              <w:t>En-</w:t>
-            </w:r>
-            <w:proofErr w:type="spellStart"/>
-            <w:r>
-              <w:rPr>
-                <w:rFonts w:asciiTheme="minorBidi" w:hAnsiTheme="minorBidi"/>
-              </w:rPr>
-              <w:t>tarah</w:t>
-            </w:r>
-            <w:proofErr w:type="spellEnd"/>
-            <w:r>
-              <w:rPr>
-                <w:rFonts w:asciiTheme="minorBidi" w:hAnsiTheme="minorBidi"/>
-              </w:rPr>
-              <w:t>-ana</w:t>
+              <w:t>En-tarah-ana</w:t>
             </w:r>
           </w:p>
         </w:tc>
@@ -734,14 +708,12 @@
                 <w:rFonts w:asciiTheme="minorBidi" w:hAnsiTheme="minorBidi"/>
               </w:rPr>
             </w:pPr>
-            <w:proofErr w:type="spellStart"/>
             <w:r>
               <w:rPr>
                 <w:rFonts w:asciiTheme="minorBidi" w:hAnsiTheme="minorBidi"/>
               </w:rPr>
               <w:t>Babum</w:t>
             </w:r>
-            <w:proofErr w:type="spellEnd"/>
           </w:p>
         </w:tc>
         <w:tc>
@@ -838,14 +810,12 @@
                 <w:rFonts w:asciiTheme="minorBidi" w:hAnsiTheme="minorBidi"/>
               </w:rPr>
             </w:pPr>
-            <w:proofErr w:type="spellStart"/>
             <w:r>
               <w:rPr>
                 <w:rFonts w:asciiTheme="minorBidi" w:hAnsiTheme="minorBidi"/>
               </w:rPr>
               <w:t>Puannum</w:t>
             </w:r>
-            <w:proofErr w:type="spellEnd"/>
           </w:p>
         </w:tc>
         <w:tc>
@@ -942,14 +912,12 @@
                 <w:rFonts w:asciiTheme="minorBidi" w:hAnsiTheme="minorBidi"/>
               </w:rPr>
             </w:pPr>
-            <w:proofErr w:type="spellStart"/>
             <w:r>
               <w:rPr>
                 <w:rFonts w:asciiTheme="minorBidi" w:hAnsiTheme="minorBidi"/>
               </w:rPr>
               <w:t>Kalibum</w:t>
             </w:r>
-            <w:proofErr w:type="spellEnd"/>
           </w:p>
         </w:tc>
         <w:tc>
@@ -1046,14 +1014,12 @@
                 <w:rFonts w:asciiTheme="minorBidi" w:hAnsiTheme="minorBidi"/>
               </w:rPr>
             </w:pPr>
-            <w:proofErr w:type="spellStart"/>
             <w:r>
               <w:rPr>
                 <w:rFonts w:asciiTheme="minorBidi" w:hAnsiTheme="minorBidi"/>
               </w:rPr>
               <w:t>Zuqaqip</w:t>
             </w:r>
-            <w:proofErr w:type="spellEnd"/>
           </w:p>
         </w:tc>
         <w:tc>
@@ -1150,14 +1116,12 @@
                 <w:rFonts w:asciiTheme="minorBidi" w:hAnsiTheme="minorBidi"/>
               </w:rPr>
             </w:pPr>
-            <w:proofErr w:type="spellStart"/>
             <w:r>
               <w:rPr>
                 <w:rFonts w:asciiTheme="minorBidi" w:hAnsiTheme="minorBidi"/>
               </w:rPr>
               <w:t>Atab</w:t>
             </w:r>
-            <w:proofErr w:type="spellEnd"/>
           </w:p>
         </w:tc>
         <w:tc>
@@ -1356,14 +1320,12 @@
                 <w:rFonts w:asciiTheme="minorBidi" w:hAnsiTheme="minorBidi"/>
               </w:rPr>
             </w:pPr>
-            <w:proofErr w:type="spellStart"/>
             <w:r>
               <w:rPr>
                 <w:rFonts w:asciiTheme="minorBidi" w:hAnsiTheme="minorBidi"/>
               </w:rPr>
               <w:t>Arwium</w:t>
             </w:r>
-            <w:proofErr w:type="spellEnd"/>
           </w:p>
         </w:tc>
         <w:tc>
@@ -1562,14 +1524,12 @@
                 <w:rFonts w:asciiTheme="minorBidi" w:hAnsiTheme="minorBidi"/>
               </w:rPr>
             </w:pPr>
-            <w:proofErr w:type="spellStart"/>
             <w:r>
               <w:rPr>
                 <w:rFonts w:asciiTheme="minorBidi" w:hAnsiTheme="minorBidi"/>
               </w:rPr>
               <w:t>Balih</w:t>
             </w:r>
-            <w:proofErr w:type="spellEnd"/>
           </w:p>
         </w:tc>
         <w:tc>
@@ -1670,21 +1630,7 @@
               <w:rPr>
                 <w:rFonts w:asciiTheme="minorBidi" w:hAnsiTheme="minorBidi"/>
               </w:rPr>
-              <w:t>En-men-</w:t>
-            </w:r>
-            <w:proofErr w:type="spellStart"/>
-            <w:r>
-              <w:rPr>
-                <w:rFonts w:asciiTheme="minorBidi" w:hAnsiTheme="minorBidi"/>
-              </w:rPr>
-              <w:t>lu</w:t>
-            </w:r>
-            <w:proofErr w:type="spellEnd"/>
-            <w:r>
-              <w:rPr>
-                <w:rFonts w:asciiTheme="minorBidi" w:hAnsiTheme="minorBidi"/>
-              </w:rPr>
-              <w:t>-ana</w:t>
+              <w:t>En-men-lu-ana</w:t>
             </w:r>
           </w:p>
         </w:tc>
@@ -1884,19 +1830,11 @@
                 <w:rFonts w:asciiTheme="minorBidi" w:hAnsiTheme="minorBidi"/>
               </w:rPr>
             </w:pPr>
-            <w:proofErr w:type="spellStart"/>
-            <w:r>
-              <w:rPr>
-                <w:rFonts w:asciiTheme="minorBidi" w:hAnsiTheme="minorBidi"/>
-              </w:rPr>
-              <w:t>Ensipazi</w:t>
-            </w:r>
-            <w:proofErr w:type="spellEnd"/>
-            <w:r>
-              <w:rPr>
-                <w:rFonts w:asciiTheme="minorBidi" w:hAnsiTheme="minorBidi"/>
-              </w:rPr>
-              <w:t>-anna</w:t>
+            <w:r>
+              <w:rPr>
+                <w:rFonts w:asciiTheme="minorBidi" w:hAnsiTheme="minorBidi"/>
+              </w:rPr>
+              <w:t>Ensipazi-anna</w:t>
             </w:r>
           </w:p>
         </w:tc>
@@ -1994,19 +1932,11 @@
                 <w:rFonts w:asciiTheme="minorBidi" w:hAnsiTheme="minorBidi"/>
               </w:rPr>
             </w:pPr>
-            <w:proofErr w:type="spellStart"/>
-            <w:r>
-              <w:rPr>
-                <w:rFonts w:asciiTheme="minorBidi" w:hAnsiTheme="minorBidi"/>
-              </w:rPr>
-              <w:t>Enmengal</w:t>
-            </w:r>
-            <w:proofErr w:type="spellEnd"/>
-            <w:r>
-              <w:rPr>
-                <w:rFonts w:asciiTheme="minorBidi" w:hAnsiTheme="minorBidi"/>
-              </w:rPr>
-              <w:t>-ana</w:t>
+            <w:r>
+              <w:rPr>
+                <w:rFonts w:asciiTheme="minorBidi" w:hAnsiTheme="minorBidi"/>
+              </w:rPr>
+              <w:t>Enmengal-ana</w:t>
             </w:r>
           </w:p>
         </w:tc>
@@ -2210,30 +2140,8 @@
               <w:rPr>
                 <w:rFonts w:asciiTheme="minorBidi" w:hAnsiTheme="minorBidi"/>
               </w:rPr>
-              <w:t>En-me-</w:t>
-            </w:r>
-            <w:proofErr w:type="spellStart"/>
-            <w:r>
-              <w:rPr>
-                <w:rFonts w:asciiTheme="minorBidi" w:hAnsiTheme="minorBidi"/>
-              </w:rPr>
-              <w:t>barage</w:t>
-            </w:r>
-            <w:proofErr w:type="spellEnd"/>
-            <w:r>
-              <w:rPr>
-                <w:rFonts w:asciiTheme="minorBidi" w:hAnsiTheme="minorBidi"/>
-              </w:rPr>
-              <w:t>-</w:t>
-            </w:r>
-            <w:proofErr w:type="spellStart"/>
-            <w:r>
-              <w:rPr>
-                <w:rFonts w:asciiTheme="minorBidi" w:hAnsiTheme="minorBidi"/>
-              </w:rPr>
-              <w:t>si</w:t>
-            </w:r>
-            <w:proofErr w:type="spellEnd"/>
+              <w:t>En-me-barage-si</w:t>
+            </w:r>
           </w:p>
         </w:tc>
         <w:tc>
@@ -2474,7 +2382,6 @@
         <w:pStyle w:val="Heading1"/>
       </w:pPr>
       <w:r>
-        <w:lastRenderedPageBreak/>
         <w:t>Reign Durations Interpreted as Relativistic Time Dilation</w:t>
       </w:r>
     </w:p>
@@ -2644,9 +2551,6 @@
             <m:t>,</m:t>
           </m:r>
           <m:r>
-            <w:rPr>
-              <w:i/>
-            </w:rPr>
             <w:br/>
           </m:r>
         </m:oMath>
@@ -2659,7 +2563,13 @@
     </w:p>
     <w:p>
       <w:r>
-        <w:t>GitHub Copilot was instructed to:</w:t>
+        <w:t xml:space="preserve">GitHub </w:t>
+      </w:r>
+      <w:r>
+        <w:t xml:space="preserve">Copilot </w:t>
+      </w:r>
+      <w:r>
+        <w:t>was instructed to:</w:t>
       </w:r>
     </w:p>
     <w:p>
@@ -2697,7 +2607,10 @@
     </w:p>
     <w:p>
       <w:r>
-        <w:t>Copilot autonomously generated Python code implementing the relativistic model and executed the simulation.</w:t>
+        <w:t xml:space="preserve">Copilot </w:t>
+      </w:r>
+      <w:r>
+        <w:t>autonomously generated Python code implementing the relativistic model and executed the simulation.</w:t>
       </w:r>
       <w:r>
         <w:t xml:space="preserve">  It </w:t>
@@ -2750,7 +2663,6 @@
         <w:rPr>
           <w:noProof/>
         </w:rPr>
-        <w:lastRenderedPageBreak/>
         <w:drawing>
           <wp:inline distT="0" distB="0" distL="0" distR="0" wp14:anchorId="7FCCA8C2" wp14:editId="69731548">
             <wp:extent cx="5943600" cy="3545840"/>
@@ -2908,7 +2820,6 @@
             <w:rPr>
               <w:rFonts w:ascii="Cambria Math" w:hAnsi="Cambria Math"/>
             </w:rPr>
-            <w:lastRenderedPageBreak/>
             <m:t>D≈1.64×</m:t>
           </m:r>
           <m:sSup>
@@ -2952,6 +2863,9 @@
             <m:t>.</m:t>
           </m:r>
           <m:r>
+            <m:rPr>
+              <m:sty m:val="p"/>
+            </m:rPr>
             <w:br/>
           </m:r>
         </m:oMath>
@@ -3009,7 +2923,10 @@
     </w:p>
     <w:p>
       <w:r>
-        <w:t xml:space="preserve">Copilot was next instructed to estimate the number of </w:t>
+        <w:t xml:space="preserve">Copilot </w:t>
+      </w:r>
+      <w:r>
+        <w:t xml:space="preserve">was next instructed to estimate the number of </w:t>
       </w:r>
       <w:r>
         <w:rPr>
@@ -3024,7 +2941,13 @@
     </w:p>
     <w:p>
       <w:r>
-        <w:t>Without explicit instruction, Copilot incorporated the spiral arm structure of the Milky Way by loading parameters from the Reid et al. spiral arm model. A Monte Carlo sampling approach was again employed, despite not being explicitly requested.</w:t>
+        <w:t xml:space="preserve">Without explicit instruction, </w:t>
+      </w:r>
+      <w:r>
+        <w:t xml:space="preserve">Copilot </w:t>
+      </w:r>
+      <w:r>
+        <w:t>incorporated the spiral arm structure of the Milky Way by loading parameters from the Reid et al. spiral arm model. A Monte Carlo sampling approach was again employed, despite not being explicitly requested.</w:t>
       </w:r>
     </w:p>
     <w:p>
@@ -3056,13 +2979,7 @@
           <w:rPr>
             <w:rFonts w:ascii="Cambria Math" w:hAnsi="Cambria Math"/>
           </w:rPr>
-          <m:t xml:space="preserve"> </m:t>
-        </m:r>
-        <m:r>
-          <w:rPr>
-            <w:rFonts w:ascii="Cambria Math" w:hAnsi="Cambria Math"/>
-          </w:rPr>
-          <m:t>×</m:t>
+          <m:t xml:space="preserve"> ×</m:t>
         </m:r>
         <m:sSup>
           <m:sSupPr>
@@ -3098,13 +3015,7 @@
           <w:rPr>
             <w:rFonts w:ascii="Cambria Math" w:hAnsi="Cambria Math"/>
           </w:rPr>
-          <m:t xml:space="preserve"> </m:t>
-        </m:r>
-        <m:r>
-          <w:rPr>
-            <w:rFonts w:ascii="Cambria Math" w:hAnsi="Cambria Math"/>
-          </w:rPr>
-          <m:t>×</m:t>
+          <m:t xml:space="preserve"> ×</m:t>
         </m:r>
         <m:sSup>
           <m:sSupPr>
@@ -3140,13 +3051,7 @@
           <w:rPr>
             <w:rFonts w:ascii="Cambria Math" w:hAnsi="Cambria Math"/>
           </w:rPr>
-          <m:t xml:space="preserve"> </m:t>
-        </m:r>
-        <m:r>
-          <w:rPr>
-            <w:rFonts w:ascii="Cambria Math" w:hAnsi="Cambria Math"/>
-          </w:rPr>
-          <m:t>×</m:t>
+          <m:t xml:space="preserve"> ×</m:t>
         </m:r>
         <m:sSup>
           <m:sSupPr>
@@ -3182,13 +3087,7 @@
           <w:rPr>
             <w:rFonts w:ascii="Cambria Math" w:hAnsi="Cambria Math"/>
           </w:rPr>
-          <m:t xml:space="preserve"> </m:t>
-        </m:r>
-        <m:r>
-          <w:rPr>
-            <w:rFonts w:ascii="Cambria Math" w:hAnsi="Cambria Math"/>
-          </w:rPr>
-          <m:t>×</m:t>
+          <m:t xml:space="preserve"> ×</m:t>
         </m:r>
         <m:sSup>
           <m:sSupPr>
@@ -3330,6 +3229,9 @@
             </m:sup>
           </m:sSup>
           <m:r>
+            <m:rPr>
+              <m:sty m:val="p"/>
+            </m:rPr>
             <w:br/>
           </m:r>
         </m:oMath>
@@ -3345,7 +3247,10 @@
         <w:t xml:space="preserve">It should be noted that </w:t>
       </w:r>
       <w:r>
-        <w:t xml:space="preserve">CoPilot independently and without any input proceeded to </w:t>
+        <w:t xml:space="preserve">Copilot </w:t>
+      </w:r>
+      <w:r>
+        <w:t xml:space="preserve">independently and without any input proceeded to </w:t>
       </w:r>
       <w:r>
         <w:t>take into account the spiral arm structure of the Milky Way galaxy by finding a file that contained the Reid spiral arms parameters and loading it into Python when running the calculation</w:t>
@@ -3367,7 +3272,10 @@
     </w:p>
     <w:p>
       <w:r>
-        <w:t xml:space="preserve">CoPilot was also instructed to </w:t>
+        <w:t xml:space="preserve">Copilot </w:t>
+      </w:r>
+      <w:r>
+        <w:t xml:space="preserve">was also instructed to </w:t>
       </w:r>
       <w:r>
         <w:t>augment the</w:t>
@@ -3393,7 +3301,6 @@
         <w:rPr>
           <w:noProof/>
         </w:rPr>
-        <w:lastRenderedPageBreak/>
         <w:drawing>
           <wp:inline distT="0" distB="0" distL="0" distR="0" wp14:anchorId="5014DCCD" wp14:editId="6EF180F9">
             <wp:extent cx="5943600" cy="6027420"/>
@@ -3436,7 +3343,13 @@
     </w:p>
     <w:p>
       <w:r>
-        <w:t>Further interactions with CoPilot ensued in which different types of graphs and output were suggested by it and were accepted.  Each interaction enhanced the code and produced more interesting graphics and graph types within Python’s graphics libraires</w:t>
+        <w:t xml:space="preserve">Further interactions with </w:t>
+      </w:r>
+      <w:r>
+        <w:t xml:space="preserve">Copilot </w:t>
+      </w:r>
+      <w:r>
+        <w:t>ensued in which different types of graphs and output were suggested by it and were accepted.  Each interaction enhanced the code and produced more interesting graphics and graph types within Python’s graphics libraires</w:t>
       </w:r>
       <w:r>
         <w:t>; e.g.</w:t>
@@ -3447,7 +3360,6 @@
         <w:rPr>
           <w:noProof/>
         </w:rPr>
-        <w:lastRenderedPageBreak/>
         <w:drawing>
           <wp:inline distT="0" distB="0" distL="0" distR="0" wp14:anchorId="65961FC8" wp14:editId="2918C541">
             <wp:extent cx="5943600" cy="2934335"/>
@@ -3487,7 +3399,13 @@
     </w:p>
     <w:p>
       <w:r>
-        <w:t>The interactions with CoPilot in this instance were highly educational as one was exposed to new astro</w:t>
+        <w:t xml:space="preserve">The interactions with </w:t>
+      </w:r>
+      <w:r>
+        <w:t xml:space="preserve">Copilot </w:t>
+      </w:r>
+      <w:r>
+        <w:t>in this instance were highly educational as one was exposed to new astro</w:t>
       </w:r>
       <w:r>
         <w:t>physical</w:t>
@@ -3527,10 +3445,13 @@
     </w:p>
     <w:p>
       <w:r>
-        <w:t>The third major task given to CoPilot was to estimate the number of advanced civilizations, using Drake’s equation, within the spiral arms</w:t>
-      </w:r>
-      <w:r>
-        <w:t>.</w:t>
+        <w:t xml:space="preserve">The third major task given to </w:t>
+      </w:r>
+      <w:r>
+        <w:t xml:space="preserve">Copilot </w:t>
+      </w:r>
+      <w:r>
+        <w:t>was to estimate the number of advanced civilizations, using Drake’s equation, within the spiral arms.</w:t>
       </w:r>
     </w:p>
     <w:p>
@@ -3543,7 +3464,13 @@
     </w:p>
     <w:p>
       <w:r>
-        <w:t>Using the estimated population of G-type stars, Copilot constructed a Monte Carlo implementation of the Drake equation to estimate the probability of advanced technological civilizations within the sampled volume.</w:t>
+        <w:t xml:space="preserve">Using the estimated population of G-type stars, </w:t>
+      </w:r>
+      <w:r>
+        <w:t xml:space="preserve">Copilot </w:t>
+      </w:r>
+      <w:r>
+        <w:t>constructed a Monte Carlo implementation of the Drake equation to estimate the probability of advanced technological civilizations within the sampled volume.</w:t>
       </w:r>
     </w:p>
     <w:p>
@@ -3793,7 +3720,6 @@
         </w:numPr>
       </w:pPr>
       <w:r>
-        <w:lastRenderedPageBreak/>
         <w:t xml:space="preserve">Mean </w:t>
       </w:r>
       <m:oMath>
@@ -3851,7 +3777,13 @@
     </w:p>
     <w:p>
       <w:r>
-        <w:t>Upon confirmation, Copilot implemented a sensitivity analysis using three distinct parameter regimes:</w:t>
+        <w:t xml:space="preserve">Upon confirmation, </w:t>
+      </w:r>
+      <w:r>
+        <w:t xml:space="preserve">Copilot </w:t>
+      </w:r>
+      <w:r>
+        <w:t>implemented a sensitivity analysis using three distinct parameter regimes:</w:t>
       </w:r>
     </w:p>
     <w:p>
@@ -4071,19 +4003,7 @@
         <w:rPr>
           <w:rFonts w:ascii="Cambria Math" w:hAnsi="Cambria Math"/>
         </w:rPr>
-        <w:t>​=0.1,</w:t>
-      </w:r>
-      <w:r>
-        <w:rPr>
-          <w:rFonts w:ascii="Cambria Math" w:hAnsi="Cambria Math"/>
-        </w:rPr>
-        <w:t xml:space="preserve"> </w:t>
-      </w:r>
-      <w:r>
-        <w:rPr>
-          <w:rFonts w:ascii="Cambria Math" w:hAnsi="Cambria Math"/>
-        </w:rPr>
-        <w:t>L=</w:t>
+        <w:t>​=0.1, L=</w:t>
       </w:r>
       <m:oMath>
         <m:sSup>
@@ -4116,13 +4036,7 @@
         <w:rPr>
           <w:rFonts w:ascii="Cambria Math" w:hAnsi="Cambria Math"/>
         </w:rPr>
-        <w:t xml:space="preserve"> </w:t>
-      </w:r>
-      <w:r>
-        <w:rPr>
-          <w:rFonts w:ascii="Cambria Math" w:hAnsi="Cambria Math"/>
-        </w:rPr>
-        <w:t>yr</w:t>
+        <w:t xml:space="preserve"> yr</w:t>
       </w:r>
     </w:p>
     <w:p>
@@ -4275,16 +4189,18 @@
     </w:p>
     <w:p>
       <w:r>
-        <w:t xml:space="preserve">CoPilot inquired and after confirmation added and ran a sensitivity analysis (Baseline / Optimistic / Pessimistic) that samples alternate priors and saved the results as well as </w:t>
-      </w:r>
-      <w:r>
-        <w:lastRenderedPageBreak/>
-        <w:t>creating a comparison figure</w:t>
+        <w:t xml:space="preserve">Copilot </w:t>
+      </w:r>
+      <w:r>
+        <w:t>inquired and after confirmation added and ran a sensitivity analysis (Baseline / Optimistic / Pessimistic) that samples alternate priors and saved the results as well as creating a comparison figure</w:t>
       </w:r>
       <w:r>
         <w:t>:</w:t>
       </w:r>
       <w:r>
+        <w:rPr>
+          <w:noProof/>
+        </w:rPr>
         <w:drawing>
           <wp:inline distT="0" distB="0" distL="0" distR="0" wp14:anchorId="104C13A4" wp14:editId="519A2AD5">
             <wp:extent cx="5619750" cy="3714750"/>
@@ -4561,7 +4477,10 @@
         <w:pStyle w:val="Heading1"/>
       </w:pPr>
       <w:r>
-        <w:t>CoPilot Interactions</w:t>
+        <w:t xml:space="preserve">Copilot </w:t>
+      </w:r>
+      <w:r>
+        <w:t>Interactions</w:t>
       </w:r>
     </w:p>
     <w:p>
@@ -4569,7 +4488,13 @@
         <w:t>The analysis evolved from standalone Python scripts</w:t>
       </w:r>
       <w:r>
-        <w:t xml:space="preserve">, created by CoPilot for each task, </w:t>
+        <w:t xml:space="preserve">, created by </w:t>
+      </w:r>
+      <w:r>
+        <w:t xml:space="preserve">Copilot </w:t>
+      </w:r>
+      <w:r>
+        <w:t xml:space="preserve">for each task, </w:t>
       </w:r>
       <w:r>
         <w:t>to Jupyter Notebooks</w:t>
@@ -4578,13 +4503,24 @@
         <w:t xml:space="preserve">, converted from the initial files by CoPilot, </w:t>
       </w:r>
       <w:r>
-        <w:t>to facilitate interactive exploration. Copilot autonomously converted code formats, configured Jupyter support in Visual Studio Code, and generated provenance and reproducibility comments.</w:t>
-      </w:r>
-    </w:p>
-    <w:p>
-      <w:r>
-        <w:lastRenderedPageBreak/>
-        <w:t>Throughout the sessions, Copilot consistently provided explanations of its planned actions, enhancing transparency and user trust in the computational process.</w:t>
+        <w:t xml:space="preserve">to facilitate interactive exploration. </w:t>
+      </w:r>
+      <w:r>
+        <w:t xml:space="preserve">Copilot </w:t>
+      </w:r>
+      <w:r>
+        <w:t>autonomously converted code formats, configured Jupyter support in Visual Studio Code, and generated provenance and reproducibility comments.</w:t>
+      </w:r>
+    </w:p>
+    <w:p>
+      <w:r>
+        <w:t xml:space="preserve">Throughout the sessions, </w:t>
+      </w:r>
+      <w:r>
+        <w:t xml:space="preserve">Copilot </w:t>
+      </w:r>
+      <w:r>
+        <w:t>consistently provided explanations of its planned actions, enhancing transparency and user trust in the computational process.</w:t>
       </w:r>
     </w:p>
     <w:p>
@@ -4653,7 +4589,13 @@
         </w:numPr>
       </w:pPr>
       <w:r>
-        <w:t>GitHub Copilot — Raptor mini (Preview)</w:t>
+        <w:t xml:space="preserve">GitHub </w:t>
+      </w:r>
+      <w:r>
+        <w:t xml:space="preserve">Copilot </w:t>
+      </w:r>
+      <w:r>
+        <w:t>— Raptor mini (Preview)</w:t>
       </w:r>
     </w:p>
     <w:p>
@@ -4693,36 +4635,12 @@
     </w:p>
     <w:p>
       <w:r>
-        <w:t xml:space="preserve">Jacobsen, T. (1939). The Sumerian King List. </w:t>
-      </w:r>
-      <w:proofErr w:type="spellStart"/>
-      <w:r>
-        <w:t>Assyriological</w:t>
-      </w:r>
-      <w:proofErr w:type="spellEnd"/>
-      <w:r>
-        <w:t xml:space="preserve"> Studies No. 11. University of Chicago Press.</w:t>
-      </w:r>
-    </w:p>
-    <w:p>
-      <w:r>
-        <w:t xml:space="preserve">Reid, M. J., Menten, K. M., Brunthaler, A., Zheng, X. W., </w:t>
-      </w:r>
-      <w:proofErr w:type="spellStart"/>
-      <w:r>
-        <w:t>Moscadelli</w:t>
-      </w:r>
-      <w:proofErr w:type="spellEnd"/>
-      <w:r>
-        <w:t xml:space="preserve">, L. &amp; Xu, Y. 2009, </w:t>
-      </w:r>
-      <w:proofErr w:type="spellStart"/>
-      <w:r>
-        <w:t>ApJ</w:t>
-      </w:r>
-      <w:proofErr w:type="spellEnd"/>
-      <w:r>
-        <w:t>, 693, 397</w:t>
+        <w:t>Jacobsen, T. (1939). The Sumerian King List. Assyriological Studies No. 11. University of Chicago Press.</w:t>
+      </w:r>
+    </w:p>
+    <w:p>
+      <w:r>
+        <w:t>Reid, M. J., Menten, K. M., Brunthaler, A., Zheng, X. W., Moscadelli, L. &amp; Xu, Y. 2009, ApJ, 693, 397</w:t>
       </w:r>
     </w:p>
     <w:p>
@@ -7015,6 +6933,7 @@
   <w:style w:type="character" w:default="1" w:styleId="DefaultParagraphFont">
     <w:name w:val="Default Paragraph Font"/>
     <w:uiPriority w:val="1"/>
+    <w:semiHidden/>
     <w:unhideWhenUsed/>
   </w:style>
   <w:style w:type="table" w:default="1" w:styleId="TableNormal">

</xml_diff>